<commit_message>
cambios en actas archivo
</commit_message>
<xml_diff>
--- a/files/templates/templateDocSRCCT/ActaSolicitudIPL.docx
+++ b/files/templates/templateDocSRCCT/ActaSolicitudIPL.docx
@@ -1,6 +1,6 @@
 
 <file path=word/document.xml><?xml version="1.0" encoding="utf-8"?>
-<w:document xmlns:wpc="http://schemas.microsoft.com/office/word/2010/wordprocessingCanvas" xmlns:mc="http://schemas.openxmlformats.org/markup-compatibility/2006" xmlns:o="urn:schemas-microsoft-com:office:office" xmlns:r="http://schemas.openxmlformats.org/officeDocument/2006/relationships" xmlns:m="http://schemas.openxmlformats.org/officeDocument/2006/math" xmlns:v="urn:schemas-microsoft-com:vml" xmlns:wp14="http://schemas.microsoft.com/office/word/2010/wordprocessingDrawing" xmlns:wp="http://schemas.openxmlformats.org/drawingml/2006/wordprocessingDrawing" xmlns:w10="urn:schemas-microsoft-com:office:word" xmlns:w="http://schemas.openxmlformats.org/wordprocessingml/2006/main" xmlns:w14="http://schemas.microsoft.com/office/word/2010/wordml" xmlns:w15="http://schemas.microsoft.com/office/word/2012/wordml" xmlns:wpg="http://schemas.microsoft.com/office/word/2010/wordprocessingGroup" xmlns:wpi="http://schemas.microsoft.com/office/word/2010/wordprocessingInk" xmlns:wne="http://schemas.microsoft.com/office/word/2006/wordml" xmlns:wps="http://schemas.microsoft.com/office/word/2010/wordprocessingShape" mc:Ignorable="w14 w15 wp14">
+<w:document xmlns:wpc="http://schemas.microsoft.com/office/word/2010/wordprocessingCanvas" xmlns:cx="http://schemas.microsoft.com/office/drawing/2014/chartex" xmlns:mc="http://schemas.openxmlformats.org/markup-compatibility/2006" xmlns:o="urn:schemas-microsoft-com:office:office" xmlns:r="http://schemas.openxmlformats.org/officeDocument/2006/relationships" xmlns:m="http://schemas.openxmlformats.org/officeDocument/2006/math" xmlns:v="urn:schemas-microsoft-com:vml" xmlns:wp14="http://schemas.microsoft.com/office/word/2010/wordprocessingDrawing" xmlns:wp="http://schemas.openxmlformats.org/drawingml/2006/wordprocessingDrawing" xmlns:w10="urn:schemas-microsoft-com:office:word" xmlns:w="http://schemas.openxmlformats.org/wordprocessingml/2006/main" xmlns:w14="http://schemas.microsoft.com/office/word/2010/wordml" xmlns:w15="http://schemas.microsoft.com/office/word/2012/wordml" xmlns:w16se="http://schemas.microsoft.com/office/word/2015/wordml/symex" xmlns:wpg="http://schemas.microsoft.com/office/word/2010/wordprocessingGroup" xmlns:wpi="http://schemas.microsoft.com/office/word/2010/wordprocessingInk" xmlns:wne="http://schemas.microsoft.com/office/word/2006/wordml" xmlns:wps="http://schemas.microsoft.com/office/word/2010/wordprocessingShape" mc:Ignorable="w14 w15 w16se wp14">
   <w:body>
     <w:p>
       <w:pPr>
@@ -39,7 +39,36 @@
           <w:iCs/>
           <w:lang w:val="es-SV"/>
         </w:rPr>
-        <w:t xml:space="preserve"> AAA</w:t>
+        <w:t xml:space="preserve"> </w:t>
+      </w:r>
+      <w:r>
+        <w:rPr>
+          <w:rFonts w:ascii="Arial" w:hAnsi="Arial" w:cs="Arial"/>
+          <w:b/>
+          <w:iCs/>
+          <w:lang w:val="es-SV"/>
+        </w:rPr>
+        <w:t>${</w:t>
+      </w:r>
+      <w:proofErr w:type="spellStart"/>
+      <w:r>
+        <w:rPr>
+          <w:rFonts w:ascii="Arial" w:hAnsi="Arial" w:cs="Arial"/>
+          <w:b/>
+          <w:iCs/>
+          <w:lang w:val="es-SV"/>
+        </w:rPr>
+        <w:t>no_expediente</w:t>
+      </w:r>
+      <w:proofErr w:type="spellEnd"/>
+      <w:r>
+        <w:rPr>
+          <w:rFonts w:ascii="Arial" w:hAnsi="Arial" w:cs="Arial"/>
+          <w:b/>
+          <w:iCs/>
+          <w:lang w:val="es-SV"/>
+        </w:rPr>
+        <w:t>}</w:t>
       </w:r>
     </w:p>
     <w:p>
@@ -61,7 +90,27 @@
           <w:iCs/>
           <w:lang w:val="es-SV"/>
         </w:rPr>
-        <w:t>BBB</w:t>
+        <w:t>${</w:t>
+      </w:r>
+      <w:proofErr w:type="spellStart"/>
+      <w:r>
+        <w:rPr>
+          <w:rFonts w:ascii="Arial" w:hAnsi="Arial" w:cs="Arial"/>
+          <w:b/>
+          <w:iCs/>
+          <w:lang w:val="es-SV"/>
+        </w:rPr>
+        <w:t>nombre_delegado</w:t>
+      </w:r>
+      <w:proofErr w:type="spellEnd"/>
+      <w:r>
+        <w:rPr>
+          <w:rFonts w:ascii="Arial" w:hAnsi="Arial" w:cs="Arial"/>
+          <w:b/>
+          <w:iCs/>
+          <w:lang w:val="es-SV"/>
+        </w:rPr>
+        <w:t>}</w:t>
       </w:r>
     </w:p>
     <w:p>
@@ -98,7 +147,21 @@
         <w:rPr>
           <w:lang w:val="es-SV"/>
         </w:rPr>
-        <w:t>CCC</w:t>
+        <w:t>${</w:t>
+      </w:r>
+      <w:proofErr w:type="spellStart"/>
+      <w:r>
+        <w:rPr>
+          <w:lang w:val="es-SV"/>
+        </w:rPr>
+        <w:t>hora_expediente</w:t>
+      </w:r>
+      <w:proofErr w:type="spellEnd"/>
+      <w:r>
+        <w:rPr>
+          <w:lang w:val="es-SV"/>
+        </w:rPr>
+        <w:t>}</w:t>
       </w:r>
       <w:r>
         <w:rPr>
@@ -116,19 +179,44 @@
         <w:rPr>
           <w:lang w:val="es-SV"/>
         </w:rPr>
-        <w:t>DDD</w:t>
-      </w:r>
-      <w:r>
-        <w:rPr>
-          <w:lang w:val="es-SV"/>
-        </w:rPr>
-        <w:t xml:space="preserve"> minutos del día </w:t>
-      </w:r>
-      <w:r>
-        <w:rPr>
-          <w:lang w:val="es-SV"/>
-        </w:rPr>
-        <w:t>EEE</w:t>
+        <w:t>${</w:t>
+      </w:r>
+      <w:proofErr w:type="spellStart"/>
+      <w:r>
+        <w:rPr>
+          <w:lang w:val="es-SV"/>
+        </w:rPr>
+        <w:t>minuto_expediente</w:t>
+      </w:r>
+      <w:proofErr w:type="spellEnd"/>
+      <w:r>
+        <w:rPr>
+          <w:lang w:val="es-SV"/>
+        </w:rPr>
+        <w:t>}</w:t>
+      </w:r>
+      <w:r>
+        <w:rPr>
+          <w:lang w:val="es-SV"/>
+        </w:rPr>
+        <w:t xml:space="preserve"> </w:t>
+      </w:r>
+      <w:r>
+        <w:rPr>
+          <w:lang w:val="es-SV"/>
+        </w:rPr>
+        <w:t xml:space="preserve">minutos del día </w:t>
+      </w:r>
+      <w:r>
+        <w:t>${</w:t>
+      </w:r>
+      <w:proofErr w:type="spellStart"/>
+      <w:r>
+        <w:t>dia_expediente</w:t>
+      </w:r>
+      <w:proofErr w:type="spellEnd"/>
+      <w:r>
+        <w:t>}</w:t>
       </w:r>
       <w:r>
         <w:rPr>
@@ -140,7 +228,368 @@
         <w:rPr>
           <w:lang w:val="es-SV"/>
         </w:rPr>
-        <w:t>FFF</w:t>
+        <w:t>${</w:t>
+      </w:r>
+      <w:proofErr w:type="spellStart"/>
+      <w:r>
+        <w:rPr>
+          <w:lang w:val="es-SV"/>
+        </w:rPr>
+        <w:t>mes_expediente</w:t>
+      </w:r>
+      <w:proofErr w:type="spellEnd"/>
+      <w:r>
+        <w:rPr>
+          <w:lang w:val="es-SV"/>
+        </w:rPr>
+        <w:t xml:space="preserve">} </w:t>
+      </w:r>
+      <w:r>
+        <w:rPr>
+          <w:lang w:val="es-SV"/>
+        </w:rPr>
+        <w:t>de</w:t>
+      </w:r>
+      <w:r>
+        <w:rPr>
+          <w:lang w:val="es-SV"/>
+        </w:rPr>
+        <w:t>l</w:t>
+      </w:r>
+      <w:r>
+        <w:rPr>
+          <w:lang w:val="es-SV"/>
+        </w:rPr>
+        <w:t xml:space="preserve"> </w:t>
+      </w:r>
+      <w:r>
+        <w:rPr>
+          <w:lang w:val="es-SV"/>
+        </w:rPr>
+        <w:t>${</w:t>
+      </w:r>
+      <w:proofErr w:type="spellStart"/>
+      <w:r>
+        <w:rPr>
+          <w:lang w:val="es-SV"/>
+        </w:rPr>
+        <w:t>anio_expediente</w:t>
+      </w:r>
+      <w:proofErr w:type="spellEnd"/>
+      <w:r>
+        <w:rPr>
+          <w:lang w:val="es-SV"/>
+        </w:rPr>
+        <w:t>}</w:t>
+      </w:r>
+      <w:r>
+        <w:rPr>
+          <w:lang w:val="es-SV"/>
+        </w:rPr>
+        <w:t>.</w:t>
+      </w:r>
+      <w:r>
+        <w:rPr>
+          <w:lang w:val="es-SV"/>
+        </w:rPr>
+        <w:t xml:space="preserve"> Comparece</w:t>
+      </w:r>
+      <w:r>
+        <w:rPr>
+          <w:lang w:val="es-SV"/>
+        </w:rPr>
+        <w:t>n</w:t>
+      </w:r>
+      <w:r>
+        <w:rPr>
+          <w:lang w:val="es-SV"/>
+        </w:rPr>
+        <w:t xml:space="preserve"> </w:t>
+      </w:r>
+      <w:r>
+        <w:rPr>
+          <w:lang w:val="es-SV"/>
+        </w:rPr>
+        <w:t>lo</w:t>
+      </w:r>
+      <w:r>
+        <w:rPr>
+          <w:lang w:val="es-SV"/>
+        </w:rPr>
+        <w:t>s</w:t>
+      </w:r>
+      <w:r>
+        <w:rPr>
+          <w:lang w:val="es-SV"/>
+        </w:rPr>
+        <w:t xml:space="preserve"> </w:t>
+      </w:r>
+      <w:r>
+        <w:rPr>
+          <w:lang w:val="es-SV"/>
+        </w:rPr>
+        <w:t>t</w:t>
+      </w:r>
+      <w:r>
+        <w:rPr>
+          <w:lang w:val="es-SV"/>
+        </w:rPr>
+        <w:t>rabajador</w:t>
+      </w:r>
+      <w:r>
+        <w:rPr>
+          <w:lang w:val="es-SV"/>
+        </w:rPr>
+        <w:t>e</w:t>
+      </w:r>
+      <w:r>
+        <w:rPr>
+          <w:lang w:val="es-SV"/>
+        </w:rPr>
+        <w:t>s:</w:t>
+      </w:r>
+      <w:r>
+        <w:rPr>
+          <w:lang w:val="es-SV"/>
+        </w:rPr>
+        <w:t xml:space="preserve"> </w:t>
+      </w:r>
+      <w:r>
+        <w:rPr>
+          <w:lang w:val="es-SV"/>
+        </w:rPr>
+        <w:t>${</w:t>
+      </w:r>
+      <w:proofErr w:type="spellStart"/>
+      <w:r>
+        <w:rPr>
+          <w:lang w:val="es-SV"/>
+        </w:rPr>
+        <w:t>nombre_solicitante</w:t>
+      </w:r>
+      <w:proofErr w:type="spellEnd"/>
+      <w:r>
+        <w:rPr>
+          <w:lang w:val="es-SV"/>
+        </w:rPr>
+        <w:t>}</w:t>
+      </w:r>
+      <w:r>
+        <w:rPr>
+          <w:b/>
+          <w:lang w:val="es-SV"/>
+        </w:rPr>
+        <w:t xml:space="preserve">, </w:t>
+      </w:r>
+      <w:r>
+        <w:rPr>
+          <w:lang w:val="es-SV"/>
+        </w:rPr>
+        <w:t xml:space="preserve">de </w:t>
+      </w:r>
+      <w:r>
+        <w:rPr>
+          <w:lang w:val="es-SV"/>
+        </w:rPr>
+        <w:t>${</w:t>
+      </w:r>
+      <w:proofErr w:type="spellStart"/>
+      <w:r>
+        <w:rPr>
+          <w:lang w:val="es-SV"/>
+        </w:rPr>
+        <w:t>edad_solicitante</w:t>
+      </w:r>
+      <w:proofErr w:type="spellEnd"/>
+      <w:r>
+        <w:rPr>
+          <w:lang w:val="es-SV"/>
+        </w:rPr>
+        <w:t xml:space="preserve">} años de edad, </w:t>
+      </w:r>
+      <w:r>
+        <w:rPr>
+          <w:lang w:val="es-SV"/>
+        </w:rPr>
+        <w:t>${actividad}</w:t>
+      </w:r>
+      <w:r>
+        <w:rPr>
+          <w:lang w:val="es-SV"/>
+        </w:rPr>
+        <w:t>,</w:t>
+      </w:r>
+      <w:r>
+        <w:rPr>
+          <w:lang w:val="es-SV"/>
+        </w:rPr>
+        <w:t xml:space="preserve"> del domicilio de </w:t>
+      </w:r>
+      <w:r>
+        <w:rPr>
+          <w:lang w:val="es-SV"/>
+        </w:rPr>
+        <w:t>${</w:t>
+      </w:r>
+      <w:proofErr w:type="spellStart"/>
+      <w:r>
+        <w:rPr>
+          <w:lang w:val="es-SV"/>
+        </w:rPr>
+        <w:t>dirección_solicitante</w:t>
+      </w:r>
+      <w:proofErr w:type="spellEnd"/>
+      <w:r>
+        <w:rPr>
+          <w:lang w:val="es-SV"/>
+        </w:rPr>
+        <w:t>}</w:t>
+      </w:r>
+      <w:r>
+        <w:rPr>
+          <w:lang w:val="es-SV"/>
+        </w:rPr>
+        <w:t xml:space="preserve">, departamento de </w:t>
+      </w:r>
+      <w:r>
+        <w:rPr>
+          <w:lang w:val="es-SV"/>
+        </w:rPr>
+        <w:t>${</w:t>
+      </w:r>
+      <w:proofErr w:type="spellStart"/>
+      <w:r>
+        <w:rPr>
+          <w:lang w:val="es-SV"/>
+        </w:rPr>
+        <w:t>departamento_solicitante</w:t>
+      </w:r>
+      <w:proofErr w:type="spellEnd"/>
+      <w:r>
+        <w:rPr>
+          <w:lang w:val="es-SV"/>
+        </w:rPr>
+        <w:t>}</w:t>
+      </w:r>
+      <w:r>
+        <w:rPr>
+          <w:lang w:val="es-SV"/>
+        </w:rPr>
+        <w:t>,</w:t>
+      </w:r>
+      <w:r>
+        <w:rPr>
+          <w:lang w:val="es-SV"/>
+        </w:rPr>
+        <w:t xml:space="preserve"> con documento Único de Identidad Número: </w:t>
+      </w:r>
+      <w:r>
+        <w:rPr>
+          <w:lang w:val="es-SV"/>
+        </w:rPr>
+        <w:t>${</w:t>
+      </w:r>
+      <w:proofErr w:type="spellStart"/>
+      <w:r>
+        <w:rPr>
+          <w:lang w:val="es-SV"/>
+        </w:rPr>
+        <w:t>dui_solicitante</w:t>
+      </w:r>
+      <w:proofErr w:type="spellEnd"/>
+      <w:r>
+        <w:rPr>
+          <w:lang w:val="es-SV"/>
+        </w:rPr>
+        <w:t>}</w:t>
+      </w:r>
+      <w:r>
+        <w:rPr>
+          <w:lang w:val="es-SV"/>
+        </w:rPr>
+        <w:t>.</w:t>
+      </w:r>
+      <w:r>
+        <w:rPr>
+          <w:lang w:val="es-SV"/>
+        </w:rPr>
+        <w:t xml:space="preserve"> Señalan para oír notificaciones en </w:t>
+      </w:r>
+      <w:r>
+        <w:rPr>
+          <w:lang w:val="es-SV"/>
+        </w:rPr>
+        <w:t>${</w:t>
+      </w:r>
+      <w:proofErr w:type="spellStart"/>
+      <w:r>
+        <w:rPr>
+          <w:lang w:val="es-SV"/>
+        </w:rPr>
+        <w:t>dirección_solicitante</w:t>
+      </w:r>
+      <w:proofErr w:type="spellEnd"/>
+      <w:r>
+        <w:rPr>
+          <w:lang w:val="es-SV"/>
+        </w:rPr>
+        <w:t>}</w:t>
+      </w:r>
+      <w:r>
+        <w:rPr>
+          <w:lang w:val="es-SV"/>
+        </w:rPr>
+        <w:t>.</w:t>
+      </w:r>
+      <w:r>
+        <w:rPr>
+          <w:lang w:val="es-SV"/>
+        </w:rPr>
+        <w:t xml:space="preserve"> </w:t>
+      </w:r>
+      <w:r>
+        <w:rPr>
+          <w:b/>
+          <w:lang w:val="es-SV"/>
+        </w:rPr>
+        <w:t>Y DICE</w:t>
+      </w:r>
+      <w:r>
+        <w:rPr>
+          <w:b/>
+          <w:lang w:val="es-SV"/>
+        </w:rPr>
+        <w:t>N</w:t>
+      </w:r>
+      <w:r>
+        <w:rPr>
+          <w:lang w:val="es-SV"/>
+        </w:rPr>
+        <w:t xml:space="preserve">: </w:t>
+      </w:r>
+      <w:r>
+        <w:rPr>
+          <w:lang w:val="es-SV"/>
+        </w:rPr>
+        <w:t>Que ingres</w:t>
+      </w:r>
+      <w:r>
+        <w:rPr>
+          <w:lang w:val="es-SV"/>
+        </w:rPr>
+        <w:t xml:space="preserve">aron </w:t>
+      </w:r>
+      <w:r>
+        <w:rPr>
+          <w:lang w:val="es-SV"/>
+        </w:rPr>
+        <w:t xml:space="preserve">a laborar para y a las </w:t>
+      </w:r>
+      <w:r>
+        <w:rPr>
+          <w:lang w:val="es-SV"/>
+        </w:rPr>
+        <w:t>órdenes</w:t>
       </w:r>
       <w:r>
         <w:rPr>
@@ -152,31 +601,134 @@
         <w:rPr>
           <w:lang w:val="es-SV"/>
         </w:rPr>
-        <w:t>l</w:t>
-      </w:r>
-      <w:r>
-        <w:rPr>
-          <w:lang w:val="es-SV"/>
-        </w:rPr>
         <w:t xml:space="preserve"> </w:t>
       </w:r>
       <w:r>
         <w:rPr>
           <w:lang w:val="es-SV"/>
         </w:rPr>
-        <w:t>GGG</w:t>
-      </w:r>
-      <w:r>
-        <w:rPr>
-          <w:lang w:val="es-SV"/>
-        </w:rPr>
-        <w:t>.</w:t>
-      </w:r>
-      <w:r>
-        <w:rPr>
-          <w:lang w:val="es-SV"/>
-        </w:rPr>
-        <w:t xml:space="preserve"> Comparece</w:t>
+        <w:t>${</w:t>
+      </w:r>
+      <w:proofErr w:type="spellStart"/>
+      <w:r>
+        <w:rPr>
+          <w:lang w:val="es-SV"/>
+        </w:rPr>
+        <w:t>nombre_conflicto</w:t>
+      </w:r>
+      <w:proofErr w:type="spellEnd"/>
+      <w:r>
+        <w:rPr>
+          <w:lang w:val="es-SV"/>
+        </w:rPr>
+        <w:t>}</w:t>
+      </w:r>
+      <w:r>
+        <w:rPr>
+          <w:b/>
+          <w:lang w:val="es-SV"/>
+        </w:rPr>
+        <w:t xml:space="preserve">, </w:t>
+      </w:r>
+      <w:r>
+        <w:rPr>
+          <w:lang w:val="es-SV"/>
+        </w:rPr>
+        <w:t xml:space="preserve">en diferentes fechas, desempeñando </w:t>
+      </w:r>
+      <w:r>
+        <w:rPr>
+          <w:lang w:val="es-SV"/>
+        </w:rPr>
+        <w:t>diferentes cargos</w:t>
+      </w:r>
+      <w:r>
+        <w:rPr>
+          <w:lang w:val="es-SV"/>
+        </w:rPr>
+        <w:t xml:space="preserve">, devengando </w:t>
+      </w:r>
+      <w:r>
+        <w:rPr>
+          <w:lang w:val="es-SV"/>
+        </w:rPr>
+        <w:t>distintos salarios</w:t>
+      </w:r>
+      <w:r>
+        <w:rPr>
+          <w:lang w:val="es-SV"/>
+        </w:rPr>
+        <w:t xml:space="preserve">, </w:t>
+      </w:r>
+      <w:r>
+        <w:rPr>
+          <w:lang w:val="es-SV"/>
+        </w:rPr>
+        <w:t xml:space="preserve">el </w:t>
+      </w:r>
+      <w:r>
+        <w:rPr>
+          <w:lang w:val="es-SV"/>
+        </w:rPr>
+        <w:t xml:space="preserve">que les era cancelado </w:t>
+      </w:r>
+      <w:r>
+        <w:rPr>
+          <w:lang w:val="es-SV"/>
+        </w:rPr>
+        <w:t>${</w:t>
+      </w:r>
+      <w:proofErr w:type="spellStart"/>
+      <w:r>
+        <w:rPr>
+          <w:lang w:val="es-SV"/>
+        </w:rPr>
+        <w:t>info_adicional</w:t>
+      </w:r>
+      <w:proofErr w:type="spellEnd"/>
+      <w:r>
+        <w:rPr>
+          <w:lang w:val="es-SV"/>
+        </w:rPr>
+        <w:t>}</w:t>
+      </w:r>
+      <w:r>
+        <w:rPr>
+          <w:lang w:val="es-SV"/>
+        </w:rPr>
+        <w:t xml:space="preserve">, laborando en un horario de trabajo de </w:t>
+      </w:r>
+      <w:r>
+        <w:rPr>
+          <w:lang w:val="es-SV"/>
+        </w:rPr>
+        <w:t>${</w:t>
+      </w:r>
+      <w:proofErr w:type="spellStart"/>
+      <w:r>
+        <w:rPr>
+          <w:lang w:val="es-SV"/>
+        </w:rPr>
+        <w:t>horario_solicitante</w:t>
+      </w:r>
+      <w:proofErr w:type="spellEnd"/>
+      <w:r>
+        <w:rPr>
+          <w:lang w:val="es-SV"/>
+        </w:rPr>
+        <w:t>}</w:t>
+      </w:r>
+      <w:r>
+        <w:rPr>
+          <w:lang w:val="es-SV"/>
+        </w:rPr>
+        <w:t>. S</w:t>
+      </w:r>
+      <w:r>
+        <w:rPr>
+          <w:lang w:val="es-SV"/>
+        </w:rPr>
+        <w:t>igue</w:t>
       </w:r>
       <w:r>
         <w:rPr>
@@ -188,316 +740,6 @@
         <w:rPr>
           <w:lang w:val="es-SV"/>
         </w:rPr>
-        <w:t xml:space="preserve"> </w:t>
-      </w:r>
-      <w:r>
-        <w:rPr>
-          <w:lang w:val="es-SV"/>
-        </w:rPr>
-        <w:t>lo</w:t>
-      </w:r>
-      <w:r>
-        <w:rPr>
-          <w:lang w:val="es-SV"/>
-        </w:rPr>
-        <w:t>s</w:t>
-      </w:r>
-      <w:r>
-        <w:rPr>
-          <w:lang w:val="es-SV"/>
-        </w:rPr>
-        <w:t xml:space="preserve"> </w:t>
-      </w:r>
-      <w:r>
-        <w:rPr>
-          <w:lang w:val="es-SV"/>
-        </w:rPr>
-        <w:t>t</w:t>
-      </w:r>
-      <w:r>
-        <w:rPr>
-          <w:lang w:val="es-SV"/>
-        </w:rPr>
-        <w:t>rabajador</w:t>
-      </w:r>
-      <w:r>
-        <w:rPr>
-          <w:lang w:val="es-SV"/>
-        </w:rPr>
-        <w:t>e</w:t>
-      </w:r>
-      <w:r>
-        <w:rPr>
-          <w:lang w:val="es-SV"/>
-        </w:rPr>
-        <w:t>s:</w:t>
-      </w:r>
-      <w:r>
-        <w:rPr>
-          <w:lang w:val="es-SV"/>
-        </w:rPr>
-        <w:t xml:space="preserve"> </w:t>
-      </w:r>
-      <w:r>
-        <w:rPr>
-          <w:lang w:val="es-SV"/>
-        </w:rPr>
-        <w:t>HHH</w:t>
-      </w:r>
-      <w:r>
-        <w:rPr>
-          <w:b/>
-          <w:lang w:val="es-SV"/>
-        </w:rPr>
-        <w:t xml:space="preserve">, </w:t>
-      </w:r>
-      <w:r>
-        <w:rPr>
-          <w:lang w:val="es-SV"/>
-        </w:rPr>
-        <w:t xml:space="preserve">de </w:t>
-      </w:r>
-      <w:r>
-        <w:rPr>
-          <w:lang w:val="es-SV"/>
-        </w:rPr>
-        <w:t>III</w:t>
-      </w:r>
-      <w:r>
-        <w:rPr>
-          <w:lang w:val="es-SV"/>
-        </w:rPr>
-        <w:t xml:space="preserve"> años de edad, </w:t>
-      </w:r>
-      <w:r>
-        <w:rPr>
-          <w:lang w:val="es-SV"/>
-        </w:rPr>
-        <w:t>JJJ</w:t>
-      </w:r>
-      <w:r>
-        <w:rPr>
-          <w:lang w:val="es-SV"/>
-        </w:rPr>
-        <w:t>,</w:t>
-      </w:r>
-      <w:r>
-        <w:rPr>
-          <w:lang w:val="es-SV"/>
-        </w:rPr>
-        <w:t xml:space="preserve"> del domicilio de </w:t>
-      </w:r>
-      <w:r>
-        <w:rPr>
-          <w:lang w:val="es-SV"/>
-        </w:rPr>
-        <w:t>KKK</w:t>
-      </w:r>
-      <w:r>
-        <w:rPr>
-          <w:lang w:val="es-SV"/>
-        </w:rPr>
-        <w:t xml:space="preserve">, departamento de </w:t>
-      </w:r>
-      <w:r>
-        <w:rPr>
-          <w:lang w:val="es-SV"/>
-        </w:rPr>
-        <w:t>LLL</w:t>
-      </w:r>
-      <w:r>
-        <w:rPr>
-          <w:lang w:val="es-SV"/>
-        </w:rPr>
-        <w:t>,</w:t>
-      </w:r>
-      <w:r>
-        <w:rPr>
-          <w:lang w:val="es-SV"/>
-        </w:rPr>
-        <w:t xml:space="preserve"> con documento Único de Identidad Número: </w:t>
-      </w:r>
-      <w:r>
-        <w:rPr>
-          <w:lang w:val="es-SV"/>
-        </w:rPr>
-        <w:t>MMM</w:t>
-      </w:r>
-      <w:r>
-        <w:rPr>
-          <w:lang w:val="es-SV"/>
-        </w:rPr>
-        <w:t>.</w:t>
-      </w:r>
-      <w:r>
-        <w:rPr>
-          <w:lang w:val="es-SV"/>
-        </w:rPr>
-        <w:t xml:space="preserve"> Señalan para oír notificaciones en </w:t>
-      </w:r>
-      <w:r>
-        <w:rPr>
-          <w:lang w:val="es-SV"/>
-        </w:rPr>
-        <w:t>NNN</w:t>
-      </w:r>
-      <w:r>
-        <w:rPr>
-          <w:lang w:val="es-SV"/>
-        </w:rPr>
-        <w:t xml:space="preserve">. </w:t>
-      </w:r>
-      <w:r>
-        <w:rPr>
-          <w:b/>
-          <w:lang w:val="es-SV"/>
-        </w:rPr>
-        <w:t>Y DICE</w:t>
-      </w:r>
-      <w:r>
-        <w:rPr>
-          <w:b/>
-          <w:lang w:val="es-SV"/>
-        </w:rPr>
-        <w:t>N</w:t>
-      </w:r>
-      <w:r>
-        <w:rPr>
-          <w:lang w:val="es-SV"/>
-        </w:rPr>
-        <w:t xml:space="preserve">: </w:t>
-      </w:r>
-      <w:r>
-        <w:rPr>
-          <w:lang w:val="es-SV"/>
-        </w:rPr>
-        <w:t>Que ingres</w:t>
-      </w:r>
-      <w:r>
-        <w:rPr>
-          <w:lang w:val="es-SV"/>
-        </w:rPr>
-        <w:t xml:space="preserve">aron </w:t>
-      </w:r>
-      <w:r>
-        <w:rPr>
-          <w:lang w:val="es-SV"/>
-        </w:rPr>
-        <w:t xml:space="preserve">a laborar para y a las </w:t>
-      </w:r>
-      <w:r>
-        <w:rPr>
-          <w:lang w:val="es-SV"/>
-        </w:rPr>
-        <w:t>órdenes</w:t>
-      </w:r>
-      <w:r>
-        <w:rPr>
-          <w:lang w:val="es-SV"/>
-        </w:rPr>
-        <w:t xml:space="preserve"> de</w:t>
-      </w:r>
-      <w:r>
-        <w:rPr>
-          <w:lang w:val="es-SV"/>
-        </w:rPr>
-        <w:t xml:space="preserve"> </w:t>
-      </w:r>
-      <w:r>
-        <w:rPr>
-          <w:lang w:val="es-SV"/>
-        </w:rPr>
-        <w:t>OOO</w:t>
-      </w:r>
-      <w:r>
-        <w:rPr>
-          <w:b/>
-          <w:lang w:val="es-SV"/>
-        </w:rPr>
-        <w:t xml:space="preserve">, </w:t>
-      </w:r>
-      <w:r>
-        <w:rPr>
-          <w:lang w:val="es-SV"/>
-        </w:rPr>
-        <w:t xml:space="preserve">en diferentes fechas, desempeñando </w:t>
-      </w:r>
-      <w:r>
-        <w:rPr>
-          <w:lang w:val="es-SV"/>
-        </w:rPr>
-        <w:t>diferentes cargos</w:t>
-      </w:r>
-      <w:r>
-        <w:rPr>
-          <w:lang w:val="es-SV"/>
-        </w:rPr>
-        <w:t xml:space="preserve">, devengando </w:t>
-      </w:r>
-      <w:r>
-        <w:rPr>
-          <w:lang w:val="es-SV"/>
-        </w:rPr>
-        <w:t>distintos salarios</w:t>
-      </w:r>
-      <w:r>
-        <w:rPr>
-          <w:lang w:val="es-SV"/>
-        </w:rPr>
-        <w:t xml:space="preserve">, </w:t>
-      </w:r>
-      <w:r>
-        <w:rPr>
-          <w:lang w:val="es-SV"/>
-        </w:rPr>
-        <w:t xml:space="preserve">el </w:t>
-      </w:r>
-      <w:r>
-        <w:rPr>
-          <w:lang w:val="es-SV"/>
-        </w:rPr>
-        <w:t xml:space="preserve">que les era cancelado </w:t>
-      </w:r>
-      <w:r>
-        <w:rPr>
-          <w:lang w:val="es-SV"/>
-        </w:rPr>
-        <w:t>PPP</w:t>
-      </w:r>
-      <w:r>
-        <w:rPr>
-          <w:lang w:val="es-SV"/>
-        </w:rPr>
-        <w:t xml:space="preserve">, laborando en un horario de trabajo de </w:t>
-      </w:r>
-      <w:r>
-        <w:rPr>
-          <w:lang w:val="es-SV"/>
-        </w:rPr>
-        <w:t>QQQ</w:t>
-      </w:r>
-      <w:r>
-        <w:rPr>
-          <w:lang w:val="es-SV"/>
-        </w:rPr>
-        <w:t>. S</w:t>
-      </w:r>
-      <w:r>
-        <w:rPr>
-          <w:lang w:val="es-SV"/>
-        </w:rPr>
-        <w:t>igue</w:t>
-      </w:r>
-      <w:r>
-        <w:rPr>
-          <w:lang w:val="es-SV"/>
-        </w:rPr>
-        <w:t>n</w:t>
-      </w:r>
-      <w:r>
-        <w:rPr>
-          <w:lang w:val="es-SV"/>
-        </w:rPr>
         <w:t xml:space="preserve"> manifestando</w:t>
       </w:r>
       <w:r>
@@ -510,281 +752,27 @@
         <w:rPr>
           <w:lang w:val="es-SV"/>
         </w:rPr>
-        <w:t>RRR de SSS del TTT</w:t>
-      </w:r>
-      <w:r>
-        <w:rPr>
-          <w:lang w:val="es-SV"/>
-        </w:rPr>
-        <w:t>, fueron despedid</w:t>
-      </w:r>
-      <w:r>
-        <w:rPr>
-          <w:lang w:val="es-SV"/>
-        </w:rPr>
-        <w:t>o</w:t>
-      </w:r>
-      <w:r>
-        <w:rPr>
-          <w:lang w:val="es-SV"/>
-        </w:rPr>
-        <w:t>s por</w:t>
-      </w:r>
-      <w:r>
-        <w:rPr>
-          <w:lang w:val="es-SV"/>
-        </w:rPr>
-        <w:t xml:space="preserve"> OOO</w:t>
-      </w:r>
-      <w:r>
-        <w:rPr>
-          <w:b/>
-          <w:lang w:val="es-SV"/>
-        </w:rPr>
-        <w:t>,</w:t>
-      </w:r>
-      <w:r>
-        <w:rPr>
-          <w:lang w:val="es-SV"/>
-        </w:rPr>
-        <w:t xml:space="preserve"> sin que hasta la fecha se les haya cancelado sus respectivas indemnizaciones y demás prestaciones laborales</w:t>
-      </w:r>
-      <w:r>
-        <w:rPr>
-          <w:lang w:val="es-SV"/>
-        </w:rPr>
-        <w:t>. Es por lo anterior que solicita</w:t>
-      </w:r>
-      <w:r>
-        <w:rPr>
-          <w:lang w:val="es-SV"/>
-        </w:rPr>
-        <w:t>n</w:t>
-      </w:r>
-      <w:r>
-        <w:rPr>
-          <w:lang w:val="es-SV"/>
-        </w:rPr>
-        <w:t xml:space="preserve"> la intervención de esta Dirección General para que se le</w:t>
-      </w:r>
-      <w:r>
-        <w:rPr>
-          <w:lang w:val="es-SV"/>
-        </w:rPr>
-        <w:t>s</w:t>
-      </w:r>
-      <w:r>
-        <w:rPr>
-          <w:lang w:val="es-SV"/>
-        </w:rPr>
-        <w:t xml:space="preserve"> nombre un Delegado y se cite en legal forma</w:t>
-      </w:r>
-      <w:r>
-        <w:rPr>
-          <w:lang w:val="es-SV"/>
-        </w:rPr>
-        <w:t xml:space="preserve"> a </w:t>
-      </w:r>
-      <w:r>
-        <w:rPr>
-          <w:lang w:val="es-SV"/>
-        </w:rPr>
-        <w:t xml:space="preserve">la sociedad </w:t>
-      </w:r>
-      <w:r>
-        <w:rPr>
-          <w:lang w:val="es-SV"/>
-        </w:rPr>
-        <w:t xml:space="preserve">UUU </w:t>
-      </w:r>
-      <w:r>
-        <w:rPr>
-          <w:lang w:val="es-SV"/>
-        </w:rPr>
-        <w:t xml:space="preserve">por medio de su representante legal </w:t>
-      </w:r>
-      <w:r>
-        <w:rPr>
-          <w:lang w:val="es-SV"/>
-        </w:rPr>
-        <w:t>VVV</w:t>
-      </w:r>
-      <w:r>
-        <w:rPr>
-          <w:b/>
-          <w:lang w:val="es-SV"/>
-        </w:rPr>
-        <w:t>,</w:t>
-      </w:r>
-      <w:r>
-        <w:rPr>
-          <w:lang w:val="es-SV"/>
-        </w:rPr>
-        <w:t xml:space="preserve"> </w:t>
-      </w:r>
-      <w:r>
-        <w:rPr>
-          <w:lang w:val="es-SV"/>
-        </w:rPr>
-        <w:t>quien puede ser notificada y citada en</w:t>
-      </w:r>
-      <w:r>
-        <w:rPr>
-          <w:lang w:val="es-SV"/>
-        </w:rPr>
-        <w:t>:</w:t>
-      </w:r>
-      <w:r>
-        <w:rPr>
-          <w:lang w:val="es-SV"/>
-        </w:rPr>
-        <w:t xml:space="preserve"> </w:t>
-      </w:r>
-      <w:r>
-        <w:rPr>
-          <w:lang w:val="es-SV"/>
-        </w:rPr>
-        <w:t>WWW</w:t>
-      </w:r>
-      <w:r>
-        <w:rPr>
-          <w:lang w:val="es-SV"/>
-        </w:rPr>
-        <w:t xml:space="preserve"> </w:t>
-      </w:r>
-      <w:r>
-        <w:rPr>
-          <w:lang w:val="es-SV"/>
-        </w:rPr>
-        <w:t xml:space="preserve">para que en audiencia conciliatoria que se llevará a cabo en esta oficina, ubicada en </w:t>
-      </w:r>
-      <w:r>
-        <w:rPr>
-          <w:lang w:val="es-SV"/>
-        </w:rPr>
-        <w:t xml:space="preserve">PLAN MAESTRO DEL CENTRO DE GOBIERNO, EDIFICIO DOS PRIMER NIVEL, EX OFICINAS DE SETEFE, RELACIONES EXTERIORES, </w:t>
-      </w:r>
-      <w:r>
-        <w:rPr>
-          <w:lang w:val="es-SV"/>
-        </w:rPr>
-        <w:t>DE ESTA CIUDAD, se procure resolver la presente diferencia laboral, respecto a lo reclamado. La suscrita Directora General de Trabajo RESUELVE: Admitir La presente solicitud de conformidad a lo establecido en el Artículo veinticuatro de la Ley de Organización y Funciones del Sector Trabajo y Previsión Social; tener por parte en las presentes diligencias a</w:t>
-      </w:r>
-      <w:r>
-        <w:rPr>
-          <w:lang w:val="es-SV"/>
-        </w:rPr>
-        <w:t xml:space="preserve"> </w:t>
-      </w:r>
-      <w:r>
-        <w:rPr>
-          <w:lang w:val="es-SV"/>
-        </w:rPr>
-        <w:t>l</w:t>
-      </w:r>
-      <w:r>
-        <w:rPr>
-          <w:lang w:val="es-SV"/>
-        </w:rPr>
-        <w:t>o</w:t>
-      </w:r>
-      <w:r>
-        <w:rPr>
-          <w:lang w:val="es-SV"/>
-        </w:rPr>
-        <w:t>s</w:t>
-      </w:r>
-      <w:r>
-        <w:rPr>
-          <w:lang w:val="es-SV"/>
-        </w:rPr>
-        <w:t xml:space="preserve"> trabajador</w:t>
-      </w:r>
-      <w:r>
-        <w:rPr>
-          <w:lang w:val="es-SV"/>
-        </w:rPr>
-        <w:t>e</w:t>
-      </w:r>
-      <w:r>
-        <w:rPr>
-          <w:lang w:val="es-SV"/>
-        </w:rPr>
-        <w:t>s</w:t>
-      </w:r>
-      <w:r>
-        <w:rPr>
-          <w:lang w:val="es-SV"/>
-        </w:rPr>
-        <w:t xml:space="preserve"> antes mencionad</w:t>
-      </w:r>
-      <w:r>
-        <w:rPr>
-          <w:lang w:val="es-SV"/>
-        </w:rPr>
-        <w:t>o</w:t>
-      </w:r>
-      <w:r>
-        <w:rPr>
-          <w:lang w:val="es-SV"/>
-        </w:rPr>
-        <w:t>s</w:t>
-      </w:r>
-      <w:r>
-        <w:rPr>
-          <w:lang w:val="es-SV"/>
-        </w:rPr>
-        <w:t xml:space="preserve"> y designase como Delegados de la </w:t>
-      </w:r>
-      <w:r>
-        <w:rPr>
-          <w:lang w:val="es-SV"/>
-        </w:rPr>
-        <w:t>S</w:t>
-      </w:r>
-      <w:r>
-        <w:rPr>
-          <w:lang w:val="es-SV"/>
-        </w:rPr>
-        <w:t xml:space="preserve">uscrita para intervenir en tales diligencias a los Licenciados </w:t>
-      </w:r>
-      <w:r>
-        <w:rPr>
-          <w:lang w:val="es-SV"/>
-        </w:rPr>
-        <w:t>BBB</w:t>
-      </w:r>
-      <w:r>
-        <w:rPr>
-          <w:lang w:val="es-SV"/>
-        </w:rPr>
-        <w:t xml:space="preserve">, </w:t>
-      </w:r>
-      <w:r>
-        <w:rPr>
-          <w:lang w:val="es-SV"/>
-        </w:rPr>
-        <w:t xml:space="preserve">y  </w:t>
-      </w:r>
-      <w:r>
-        <w:rPr>
-          <w:b/>
-          <w:u w:val="single"/>
-          <w:lang w:val="es-SV"/>
-        </w:rPr>
-        <w:t>CÍTESE POR PRIMERA VEZ</w:t>
-      </w:r>
-      <w:r>
-        <w:rPr>
-          <w:lang w:val="es-SV"/>
-        </w:rPr>
-        <w:t xml:space="preserve"> </w:t>
-      </w:r>
-      <w:r>
-        <w:rPr>
-          <w:lang w:val="es-SV"/>
-        </w:rPr>
-        <w:t xml:space="preserve">a la sociedad UUU por medio de su representante legal </w:t>
+        <w:t>${</w:t>
+      </w:r>
+      <w:proofErr w:type="spellStart"/>
+      <w:r>
+        <w:rPr>
+          <w:lang w:val="es-SV"/>
+        </w:rPr>
+        <w:t>dia_conflicto</w:t>
+      </w:r>
+      <w:proofErr w:type="spellEnd"/>
+      <w:r>
+        <w:rPr>
+          <w:lang w:val="es-SV"/>
+        </w:rPr>
+        <w:t>}</w:t>
+      </w:r>
+      <w:r>
+        <w:rPr>
+          <w:lang w:val="es-SV"/>
+        </w:rPr>
+        <w:t xml:space="preserve"> de </w:t>
       </w:r>
       <w:bookmarkStart w:id="0" w:name="_GoBack"/>
       <w:bookmarkEnd w:id="0"/>
@@ -792,10 +780,194 @@
         <w:rPr>
           <w:lang w:val="es-SV"/>
         </w:rPr>
+        <w:t>${</w:t>
+      </w:r>
+      <w:proofErr w:type="spellStart"/>
+      <w:r>
+        <w:rPr>
+          <w:lang w:val="es-SV"/>
+        </w:rPr>
+        <w:t>mes_conflicto</w:t>
+      </w:r>
+      <w:proofErr w:type="spellEnd"/>
+      <w:r>
+        <w:rPr>
+          <w:lang w:val="es-SV"/>
+        </w:rPr>
+        <w:t>}</w:t>
+      </w:r>
+      <w:r>
+        <w:rPr>
+          <w:lang w:val="es-SV"/>
+        </w:rPr>
+        <w:t xml:space="preserve"> del </w:t>
+      </w:r>
+      <w:r>
+        <w:rPr>
+          <w:lang w:val="es-SV"/>
+        </w:rPr>
+        <w:t>${</w:t>
+      </w:r>
+      <w:proofErr w:type="spellStart"/>
+      <w:r>
+        <w:rPr>
+          <w:lang w:val="es-SV"/>
+        </w:rPr>
+        <w:t>anio_conflicto</w:t>
+      </w:r>
+      <w:proofErr w:type="spellEnd"/>
+      <w:r>
+        <w:rPr>
+          <w:lang w:val="es-SV"/>
+        </w:rPr>
+        <w:t>}</w:t>
+      </w:r>
+      <w:r>
+        <w:rPr>
+          <w:lang w:val="es-SV"/>
+        </w:rPr>
+        <w:t>, fueron despedid</w:t>
+      </w:r>
+      <w:r>
+        <w:rPr>
+          <w:lang w:val="es-SV"/>
+        </w:rPr>
+        <w:t>o</w:t>
+      </w:r>
+      <w:r>
+        <w:rPr>
+          <w:lang w:val="es-SV"/>
+        </w:rPr>
+        <w:t>s por</w:t>
+      </w:r>
+      <w:r>
+        <w:rPr>
+          <w:lang w:val="es-SV"/>
+        </w:rPr>
+        <w:t xml:space="preserve"> </w:t>
+      </w:r>
+      <w:r>
+        <w:rPr>
+          <w:lang w:val="es-SV"/>
+        </w:rPr>
+        <w:t>${</w:t>
+      </w:r>
+      <w:proofErr w:type="spellStart"/>
+      <w:r>
+        <w:rPr>
+          <w:lang w:val="es-SV"/>
+        </w:rPr>
+        <w:t>nombre_conflicto</w:t>
+      </w:r>
+      <w:proofErr w:type="spellEnd"/>
+      <w:r>
+        <w:rPr>
+          <w:lang w:val="es-SV"/>
+        </w:rPr>
+        <w:t>}</w:t>
+      </w:r>
+      <w:r>
+        <w:rPr>
+          <w:b/>
+          <w:lang w:val="es-SV"/>
+        </w:rPr>
+        <w:t>,</w:t>
+      </w:r>
+      <w:r>
+        <w:rPr>
+          <w:lang w:val="es-SV"/>
+        </w:rPr>
+        <w:t xml:space="preserve"> sin que hasta la fecha se les haya cancelado sus respectivas indemnizaciones y demás prestaciones laborales</w:t>
+      </w:r>
+      <w:r>
+        <w:rPr>
+          <w:lang w:val="es-SV"/>
+        </w:rPr>
+        <w:t>. Es por lo anterior que solicita</w:t>
+      </w:r>
+      <w:r>
+        <w:rPr>
+          <w:lang w:val="es-SV"/>
+        </w:rPr>
+        <w:t>n</w:t>
+      </w:r>
+      <w:r>
+        <w:rPr>
+          <w:lang w:val="es-SV"/>
+        </w:rPr>
+        <w:t xml:space="preserve"> la intervención de esta Dirección General para que se le</w:t>
+      </w:r>
+      <w:r>
+        <w:rPr>
+          <w:lang w:val="es-SV"/>
+        </w:rPr>
+        <w:t>s</w:t>
+      </w:r>
+      <w:r>
+        <w:rPr>
+          <w:lang w:val="es-SV"/>
+        </w:rPr>
+        <w:t xml:space="preserve"> nombre un Delegado y se cite en legal forma</w:t>
+      </w:r>
+      <w:r>
+        <w:rPr>
+          <w:lang w:val="es-SV"/>
+        </w:rPr>
+        <w:t xml:space="preserve"> a </w:t>
+      </w:r>
+      <w:r>
+        <w:rPr>
+          <w:lang w:val="es-SV"/>
+        </w:rPr>
+        <w:t xml:space="preserve">la sociedad </w:t>
+      </w:r>
+      <w:r>
+        <w:rPr>
+          <w:lang w:val="es-SV"/>
+        </w:rPr>
+        <w:t>${</w:t>
+      </w:r>
+      <w:proofErr w:type="spellStart"/>
+      <w:r>
+        <w:rPr>
+          <w:lang w:val="es-SV"/>
+        </w:rPr>
+        <w:t>nombre_empresa</w:t>
+      </w:r>
+      <w:proofErr w:type="spellEnd"/>
+      <w:r>
+        <w:rPr>
+          <w:lang w:val="es-SV"/>
+        </w:rPr>
+        <w:t>}</w:t>
+      </w:r>
+      <w:r>
+        <w:rPr>
+          <w:lang w:val="es-SV"/>
+        </w:rPr>
+        <w:t xml:space="preserve"> </w:t>
+      </w:r>
+      <w:r>
+        <w:rPr>
+          <w:lang w:val="es-SV"/>
+        </w:rPr>
+        <w:t xml:space="preserve">por medio de su representante legal </w:t>
+      </w:r>
+      <w:r>
+        <w:rPr>
+          <w:lang w:val="es-SV"/>
+        </w:rPr>
         <w:t>VVV</w:t>
       </w:r>
       <w:r>
         <w:rPr>
+          <w:b/>
+          <w:lang w:val="es-SV"/>
+        </w:rPr>
+        <w:t>,</w:t>
+      </w:r>
+      <w:r>
+        <w:rPr>
           <w:lang w:val="es-SV"/>
         </w:rPr>
         <w:t xml:space="preserve"> </w:t>
@@ -804,6 +976,181 @@
         <w:rPr>
           <w:lang w:val="es-SV"/>
         </w:rPr>
+        <w:t>quien puede ser notificada y citada en</w:t>
+      </w:r>
+      <w:r>
+        <w:rPr>
+          <w:lang w:val="es-SV"/>
+        </w:rPr>
+        <w:t>:</w:t>
+      </w:r>
+      <w:r>
+        <w:rPr>
+          <w:lang w:val="es-SV"/>
+        </w:rPr>
+        <w:t xml:space="preserve"> </w:t>
+      </w:r>
+      <w:r>
+        <w:rPr>
+          <w:lang w:val="es-SV"/>
+        </w:rPr>
+        <w:t>WWW</w:t>
+      </w:r>
+      <w:r>
+        <w:rPr>
+          <w:lang w:val="es-SV"/>
+        </w:rPr>
+        <w:t xml:space="preserve"> </w:t>
+      </w:r>
+      <w:r>
+        <w:rPr>
+          <w:lang w:val="es-SV"/>
+        </w:rPr>
+        <w:t xml:space="preserve">para que en audiencia conciliatoria que se llevará a cabo en esta oficina, ubicada en </w:t>
+      </w:r>
+      <w:r>
+        <w:rPr>
+          <w:lang w:val="es-SV"/>
+        </w:rPr>
+        <w:t xml:space="preserve">PLAN MAESTRO DEL CENTRO DE GOBIERNO, EDIFICIO DOS PRIMER NIVEL, EX OFICINAS DE SETEFE, RELACIONES EXTERIORES, </w:t>
+      </w:r>
+      <w:r>
+        <w:rPr>
+          <w:lang w:val="es-SV"/>
+        </w:rPr>
+        <w:t>DE ESTA CIUDAD, se procure resolver la presente diferencia laboral, respecto a lo reclamado. La suscrita Directora General de Trabajo RESUELVE: Admitir La presente solicitud de conformidad a lo establecido en el Artículo veinticuatro de la Ley de Organización y Funciones del Sector Trabajo y Previsión Social; tener por parte en las presentes diligencias a</w:t>
+      </w:r>
+      <w:r>
+        <w:rPr>
+          <w:lang w:val="es-SV"/>
+        </w:rPr>
+        <w:t xml:space="preserve"> </w:t>
+      </w:r>
+      <w:r>
+        <w:rPr>
+          <w:lang w:val="es-SV"/>
+        </w:rPr>
+        <w:t>l</w:t>
+      </w:r>
+      <w:r>
+        <w:rPr>
+          <w:lang w:val="es-SV"/>
+        </w:rPr>
+        <w:t>o</w:t>
+      </w:r>
+      <w:r>
+        <w:rPr>
+          <w:lang w:val="es-SV"/>
+        </w:rPr>
+        <w:t>s</w:t>
+      </w:r>
+      <w:r>
+        <w:rPr>
+          <w:lang w:val="es-SV"/>
+        </w:rPr>
+        <w:t xml:space="preserve"> trabajador</w:t>
+      </w:r>
+      <w:r>
+        <w:rPr>
+          <w:lang w:val="es-SV"/>
+        </w:rPr>
+        <w:t>e</w:t>
+      </w:r>
+      <w:r>
+        <w:rPr>
+          <w:lang w:val="es-SV"/>
+        </w:rPr>
+        <w:t>s</w:t>
+      </w:r>
+      <w:r>
+        <w:rPr>
+          <w:lang w:val="es-SV"/>
+        </w:rPr>
+        <w:t xml:space="preserve"> antes mencionad</w:t>
+      </w:r>
+      <w:r>
+        <w:rPr>
+          <w:lang w:val="es-SV"/>
+        </w:rPr>
+        <w:t>o</w:t>
+      </w:r>
+      <w:r>
+        <w:rPr>
+          <w:lang w:val="es-SV"/>
+        </w:rPr>
+        <w:t>s</w:t>
+      </w:r>
+      <w:r>
+        <w:rPr>
+          <w:lang w:val="es-SV"/>
+        </w:rPr>
+        <w:t xml:space="preserve"> y designase como Delegados de la </w:t>
+      </w:r>
+      <w:r>
+        <w:rPr>
+          <w:lang w:val="es-SV"/>
+        </w:rPr>
+        <w:t>S</w:t>
+      </w:r>
+      <w:r>
+        <w:rPr>
+          <w:lang w:val="es-SV"/>
+        </w:rPr>
+        <w:t xml:space="preserve">uscrita para intervenir en tales diligencias a los Licenciados </w:t>
+      </w:r>
+      <w:r>
+        <w:t>${</w:t>
+      </w:r>
+      <w:proofErr w:type="spellStart"/>
+      <w:r>
+        <w:t>nombre_delegado</w:t>
+      </w:r>
+      <w:proofErr w:type="spellEnd"/>
+      <w:r>
+        <w:t>}</w:t>
+      </w:r>
+      <w:r>
+        <w:rPr>
+          <w:lang w:val="es-SV"/>
+        </w:rPr>
+        <w:t xml:space="preserve">, </w:t>
+      </w:r>
+      <w:r>
+        <w:rPr>
+          <w:lang w:val="es-SV"/>
+        </w:rPr>
+        <w:t xml:space="preserve">y  </w:t>
+      </w:r>
+      <w:r>
+        <w:rPr>
+          <w:b/>
+          <w:u w:val="single"/>
+          <w:lang w:val="es-SV"/>
+        </w:rPr>
+        <w:t>CÍTESE POR PRIMERA VEZ</w:t>
+      </w:r>
+      <w:r>
+        <w:rPr>
+          <w:lang w:val="es-SV"/>
+        </w:rPr>
+        <w:t xml:space="preserve"> </w:t>
+      </w:r>
+      <w:r>
+        <w:rPr>
+          <w:lang w:val="es-SV"/>
+        </w:rPr>
+        <w:t>a la sociedad UUU por medio de su representante legal VVV</w:t>
+      </w:r>
+      <w:r>
+        <w:rPr>
+          <w:lang w:val="es-SV"/>
+        </w:rPr>
+        <w:t xml:space="preserve"> </w:t>
+      </w:r>
+      <w:r>
+        <w:rPr>
+          <w:lang w:val="es-SV"/>
+        </w:rPr>
         <w:t xml:space="preserve">para que  comparezca a esta Dirección General de Trabajo, a las </w:t>
       </w:r>
       <w:r>
@@ -1004,7 +1351,14 @@
         <w:rPr>
           <w:lang w:val="es-SV"/>
         </w:rPr>
-        <w:t xml:space="preserve">, a fin de llevar a cabo la audiencia </w:t>
+        <w:t xml:space="preserve">, a fin de llevar a </w:t>
+      </w:r>
+      <w:r>
+        <w:rPr>
+          <w:lang w:val="es-SV"/>
+        </w:rPr>
+        <w:lastRenderedPageBreak/>
+        <w:t xml:space="preserve">cabo la audiencia </w:t>
       </w:r>
       <w:r>
         <w:rPr>
@@ -1016,14 +1370,7 @@
         <w:rPr>
           <w:lang w:val="es-SV"/>
         </w:rPr>
-        <w:t xml:space="preserve">onciliatoria antes mencionada;  PREVINIÉNDOLE que de no comparecer a este segundo señalamiento, incurrirá en la MULTA que señala el Artículo treinta y dos de la Ley de Organización y Funciones del Sector Trabajo y Previsión Social. Así mismo, PREVIENESELE a las partes que deberán presentar el correspondiente Contrato </w:t>
-      </w:r>
-      <w:r>
-        <w:rPr>
-          <w:lang w:val="es-SV"/>
-        </w:rPr>
-        <w:lastRenderedPageBreak/>
-        <w:t xml:space="preserve">Individual de Trabajo; y si el solicitado es una persona jurídica, deberá presentarse el representante legal con documentación que acredite fehacientemente su personería y en caso de no poder comparecer personalmente deberá hacerlo por medio de apoderado de conformidad con lo establecido en el Artículo trescientos setenta y cinco del Código de Trabajo vigente. </w:t>
+        <w:t xml:space="preserve">onciliatoria antes mencionada;  PREVINIÉNDOLE que de no comparecer a este segundo señalamiento, incurrirá en la MULTA que señala el Artículo treinta y dos de la Ley de Organización y Funciones del Sector Trabajo y Previsión Social. Así mismo, PREVIENESELE a las partes que deberán presentar el correspondiente Contrato Individual de Trabajo; y si el solicitado es una persona jurídica, deberá presentarse el representante legal con documentación que acredite fehacientemente su personería y en caso de no poder comparecer personalmente deberá hacerlo por medio de apoderado de conformidad con lo establecido en el Artículo trescientos setenta y cinco del Código de Trabajo vigente. </w:t>
       </w:r>
       <w:r>
         <w:rPr>
@@ -1215,99 +1562,26 @@
         <w:rPr>
           <w:lang w:val="es-SV"/>
         </w:rPr>
-        <w:t xml:space="preserve"> su contenido y  para constancia firmamos</w:t>
-      </w:r>
-    </w:p>
-    <w:p>
-      <w:pPr>
-        <w:pStyle w:val="Textoindependiente"/>
-        <w:spacing w:line="360" w:lineRule="auto"/>
-        <w:jc w:val="both"/>
-        <w:rPr>
-          <w:rFonts w:ascii="Arial" w:hAnsi="Arial" w:cs="Arial"/>
-          <w:b/>
-          <w:iCs/>
-          <w:lang w:val="es-SV"/>
-        </w:rPr>
-      </w:pPr>
-    </w:p>
-    <w:p>
-      <w:pPr>
-        <w:pStyle w:val="Textoindependiente"/>
-        <w:spacing w:line="360" w:lineRule="auto"/>
-        <w:jc w:val="both"/>
-        <w:rPr>
-          <w:rFonts w:ascii="Arial" w:hAnsi="Arial" w:cs="Arial"/>
-          <w:b/>
-          <w:iCs/>
-          <w:lang w:val="es-SV"/>
-        </w:rPr>
-      </w:pPr>
-    </w:p>
-    <w:p>
-      <w:pPr>
-        <w:pStyle w:val="Textoindependiente"/>
-        <w:spacing w:line="360" w:lineRule="auto"/>
-        <w:jc w:val="both"/>
-        <w:rPr>
-          <w:rFonts w:ascii="Arial" w:hAnsi="Arial" w:cs="Arial"/>
-          <w:b/>
-          <w:iCs/>
-          <w:lang w:val="es-SV"/>
-        </w:rPr>
-      </w:pPr>
-    </w:p>
-    <w:p>
-      <w:pPr>
-        <w:pStyle w:val="Textoindependiente"/>
-        <w:spacing w:line="360" w:lineRule="auto"/>
-        <w:jc w:val="both"/>
-        <w:rPr>
-          <w:rFonts w:ascii="Arial" w:hAnsi="Arial" w:cs="Arial"/>
-          <w:b/>
-          <w:iCs/>
-          <w:lang w:val="es-SV"/>
-        </w:rPr>
-      </w:pPr>
-    </w:p>
-    <w:p>
-      <w:pPr>
-        <w:pStyle w:val="Textoindependiente"/>
-        <w:spacing w:line="360" w:lineRule="auto"/>
-        <w:jc w:val="both"/>
-        <w:rPr>
-          <w:rFonts w:ascii="Arial" w:hAnsi="Arial" w:cs="Arial"/>
-          <w:b/>
-          <w:iCs/>
-          <w:lang w:val="es-SV"/>
-        </w:rPr>
-      </w:pPr>
-    </w:p>
-    <w:p>
-      <w:pPr>
-        <w:pStyle w:val="Textoindependiente"/>
-        <w:spacing w:line="360" w:lineRule="auto"/>
-        <w:jc w:val="both"/>
-        <w:rPr>
-          <w:rFonts w:ascii="Arial" w:hAnsi="Arial" w:cs="Arial"/>
-          <w:b/>
-          <w:iCs/>
-          <w:lang w:val="es-SV"/>
-        </w:rPr>
-      </w:pPr>
-    </w:p>
-    <w:p>
-      <w:pPr>
-        <w:pStyle w:val="Textoindependiente"/>
-        <w:spacing w:line="360" w:lineRule="auto"/>
-        <w:jc w:val="both"/>
-        <w:rPr>
-          <w:rFonts w:ascii="Arial" w:hAnsi="Arial" w:cs="Arial"/>
-          <w:b/>
-          <w:iCs/>
-          <w:lang w:val="es-SV"/>
-        </w:rPr>
-      </w:pPr>
+        <w:t xml:space="preserve"> su contenido </w:t>
+      </w:r>
+      <w:r>
+        <w:rPr>
+          <w:lang w:val="es-SV"/>
+        </w:rPr>
+        <w:t>y para</w:t>
+      </w:r>
+      <w:r>
+        <w:rPr>
+          <w:lang w:val="es-SV"/>
+        </w:rPr>
+        <w:t xml:space="preserve"> constancia firmamos</w:t>
+      </w:r>
+      <w:r>
+        <w:rPr>
+          <w:lang w:val="es-SV"/>
+        </w:rPr>
+        <w:t>.</w:t>
+      </w:r>
     </w:p>
     <w:sectPr>
       <w:pgSz w:w="11906" w:h="16838"/>
@@ -1320,7 +1594,7 @@
 </file>
 
 <file path=word/styles.xml><?xml version="1.0" encoding="utf-8"?>
-<w:styles xmlns:mc="http://schemas.openxmlformats.org/markup-compatibility/2006" xmlns:r="http://schemas.openxmlformats.org/officeDocument/2006/relationships" xmlns:w="http://schemas.openxmlformats.org/wordprocessingml/2006/main" xmlns:w14="http://schemas.microsoft.com/office/word/2010/wordml" xmlns:w15="http://schemas.microsoft.com/office/word/2012/wordml" mc:Ignorable="w14 w15">
+<w:styles xmlns:mc="http://schemas.openxmlformats.org/markup-compatibility/2006" xmlns:r="http://schemas.openxmlformats.org/officeDocument/2006/relationships" xmlns:w="http://schemas.openxmlformats.org/wordprocessingml/2006/main" xmlns:w14="http://schemas.microsoft.com/office/word/2010/wordml" xmlns:w15="http://schemas.microsoft.com/office/word/2012/wordml" xmlns:w16se="http://schemas.microsoft.com/office/word/2015/wordml/symex" mc:Ignorable="w14 w15 w16se">
   <w:docDefaults>
     <w:rPrDefault>
       <w:rPr>

</xml_diff>